<commit_message>
Starting basic files for Lab 3
</commit_message>
<xml_diff>
--- a/Lab02/Walker_Proj2_Report.docx
+++ b/Lab02/Walker_Proj2_Report.docx
@@ -194,16 +194,113 @@
       </w:pPr>
       <w:r>
         <w:rPr>
+          <w:color w:val="000000"/>
+          <w:sz w:val="24"/>
+          <w:szCs w:val="24"/>
+        </w:rPr>
+        <w:t>My tiled matrix multiplication program has all required functionality, but does not have the optional functionality of timing the memory transfer of the tiles. It lets you select matrix size, tile size, and then prints the matrices, and checks if the CPU and the GPU got the same results. For the 8x8 matrix, CPU was .005ms, GPU was .04ms, for the 128x128 matrix CPU was 7.5ms and GPU was .1ms, for the 1024x1024 matrix, CPU was 6 seconds, GPU was 13ms, and for the 4096 the CPU was 1.18 x 10^6 ms, and the GPU was 600ms.</w:t>
+      </w:r>
+    </w:p>
+    <w:p>
+      <w:pPr>
+        <w:pBdr>
+          <w:top w:val="nil" w:sz="0" w:space="0" w:color="000000" tmln="20, 20, 20, 0, 0"/>
+          <w:left w:val="nil" w:sz="0" w:space="0" w:color="000000" tmln="20, 20, 20, 0, 0"/>
+          <w:bottom w:val="nil" w:sz="0" w:space="0" w:color="000000" tmln="20, 20, 20, 0, 0"/>
+          <w:right w:val="nil" w:sz="0" w:space="0" w:color="000000" tmln="20, 20, 20, 0, 0"/>
+          <w:between w:val="nil" w:sz="0" w:space="0" w:color="000000" tmln="20, 20, 20, 0, 0"/>
+        </w:pBdr>
+        <w:shd w:val="none"/>
+        <w:rPr>
+          <w:color w:val="000000"/>
+          <w:sz w:val="24"/>
+          <w:szCs w:val="24"/>
+        </w:rPr>
+      </w:pPr>
+      <w:r>
+        <w:rPr>
+          <w:color w:val="000000"/>
+          <w:sz w:val="24"/>
+          <w:szCs w:val="24"/>
+        </w:rPr>
+      </w:r>
+    </w:p>
+    <w:p>
+      <w:pPr>
+        <w:pBdr>
+          <w:top w:val="nil" w:sz="0" w:space="0" w:color="000000" tmln="20, 20, 20, 0, 0"/>
+          <w:left w:val="nil" w:sz="0" w:space="0" w:color="000000" tmln="20, 20, 20, 0, 0"/>
+          <w:bottom w:val="nil" w:sz="0" w:space="0" w:color="000000" tmln="20, 20, 20, 0, 0"/>
+          <w:right w:val="nil" w:sz="0" w:space="0" w:color="000000" tmln="20, 20, 20, 0, 0"/>
+          <w:between w:val="nil" w:sz="0" w:space="0" w:color="000000" tmln="20, 20, 20, 0, 0"/>
+        </w:pBdr>
+        <w:shd w:val="none"/>
+        <w:rPr>
+          <w:color w:val="000000"/>
+          <w:sz w:val="24"/>
+          <w:szCs w:val="24"/>
+        </w:rPr>
+      </w:pPr>
+      <w:r>
+        <w:rPr>
+          <w:color w:val="000000"/>
+          <w:sz w:val="24"/>
+          <w:szCs w:val="24"/>
+        </w:rPr>
+      </w:r>
+    </w:p>
+    <w:p>
+      <w:pPr>
+        <w:pBdr>
+          <w:top w:val="nil" w:sz="0" w:space="0" w:color="000000" tmln="20, 20, 20, 0, 0"/>
+          <w:left w:val="nil" w:sz="0" w:space="0" w:color="000000" tmln="20, 20, 20, 0, 0"/>
+          <w:bottom w:val="nil" w:sz="0" w:space="0" w:color="000000" tmln="20, 20, 20, 0, 0"/>
+          <w:right w:val="nil" w:sz="0" w:space="0" w:color="000000" tmln="20, 20, 20, 0, 0"/>
+          <w:between w:val="nil" w:sz="0" w:space="0" w:color="000000" tmln="20, 20, 20, 0, 0"/>
+        </w:pBdr>
+        <w:shd w:val="none"/>
+        <w:rPr>
+          <w:color w:val="000000"/>
+          <w:sz w:val="24"/>
+          <w:szCs w:val="24"/>
+        </w:rPr>
+      </w:pPr>
+      <w:r>
+        <w:rPr>
+          <w:color w:val="000000"/>
+          <w:sz w:val="24"/>
+          <w:szCs w:val="24"/>
+        </w:rPr>
+      </w:r>
+    </w:p>
+    <w:p>
+      <w:pPr>
+        <w:pBdr>
+          <w:top w:val="nil" w:sz="0" w:space="0" w:color="000000" tmln="20, 20, 20, 0, 0"/>
+          <w:left w:val="nil" w:sz="0" w:space="0" w:color="000000" tmln="20, 20, 20, 0, 0"/>
+          <w:bottom w:val="nil" w:sz="0" w:space="0" w:color="000000" tmln="20, 20, 20, 0, 0"/>
+          <w:right w:val="nil" w:sz="0" w:space="0" w:color="000000" tmln="20, 20, 20, 0, 0"/>
+          <w:between w:val="nil" w:sz="0" w:space="0" w:color="000000" tmln="20, 20, 20, 0, 0"/>
+        </w:pBdr>
+        <w:shd w:val="none"/>
+        <w:rPr>
+          <w:color w:val="000000"/>
+          <w:sz w:val="24"/>
+          <w:szCs w:val="24"/>
+        </w:rPr>
+      </w:pPr>
+      <w:r>
+        <w:rPr>
           <w:noProof/>
         </w:rPr>
         <w:drawing>
           <wp:anchor distT="114300" distB="114300" distL="114300" distR="114300" simplePos="0" relativeHeight="251658241" behindDoc="0" locked="0" layoutInCell="0" hidden="0" allowOverlap="1">
             <wp:simplePos x="0" y="0"/>
             <wp:positionH relativeFrom="page">
-              <wp:posOffset>777240</wp:posOffset>
+              <wp:posOffset>661670</wp:posOffset>
             </wp:positionH>
             <wp:positionV relativeFrom="page">
-              <wp:posOffset>2510790</wp:posOffset>
+              <wp:posOffset>3115310</wp:posOffset>
             </wp:positionV>
             <wp:extent cx="5705475" cy="6905625"/>
             <wp:effectExtent l="0" t="0" r="0" b="0"/>
@@ -221,7 +318,7 @@
                       <a:picLocks noChangeAspect="1"/>
                       <a:extLst>
                         <a:ext uri="sm">
-                          <sm:smNativeData xmlns:sm="sm" val="SMDATA_16_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"/>
+                          <sm:smNativeData xmlns:sm="sm" val="SMDATA_16_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"/>
                         </a:ext>
                       </a:extLst>
                     </pic:cNvPicPr>
@@ -257,175 +354,6 @@
           <w:sz w:val="24"/>
           <w:szCs w:val="24"/>
         </w:rPr>
-        <w:t>My tiled matrix multiplication program has all required functionality, but does not have the optional functionality of timing the memory transfer of the tiles. It lets you select matrix size, tile size, and then prints the matrices, and checks if the CPU and the GPU got the same results.</w:t>
-      </w:r>
-    </w:p>
-    <w:p>
-      <w:pPr>
-        <w:pBdr>
-          <w:top w:val="nil" w:sz="0" w:space="0" w:color="000000" tmln="20, 20, 20, 0, 0"/>
-          <w:left w:val="nil" w:sz="0" w:space="0" w:color="000000" tmln="20, 20, 20, 0, 0"/>
-          <w:bottom w:val="nil" w:sz="0" w:space="0" w:color="000000" tmln="20, 20, 20, 0, 0"/>
-          <w:right w:val="nil" w:sz="0" w:space="0" w:color="000000" tmln="20, 20, 20, 0, 0"/>
-          <w:between w:val="nil" w:sz="0" w:space="0" w:color="000000" tmln="20, 20, 20, 0, 0"/>
-        </w:pBdr>
-        <w:shd w:val="none"/>
-        <w:rPr>
-          <w:color w:val="000000"/>
-          <w:sz w:val="24"/>
-          <w:szCs w:val="24"/>
-        </w:rPr>
-      </w:pPr>
-      <w:r>
-        <w:rPr>
-          <w:color w:val="000000"/>
-          <w:sz w:val="24"/>
-          <w:szCs w:val="24"/>
-        </w:rPr>
-      </w:r>
-    </w:p>
-    <w:p>
-      <w:pPr>
-        <w:pBdr>
-          <w:top w:val="nil" w:sz="0" w:space="0" w:color="000000" tmln="20, 20, 20, 0, 0"/>
-          <w:left w:val="nil" w:sz="0" w:space="0" w:color="000000" tmln="20, 20, 20, 0, 0"/>
-          <w:bottom w:val="nil" w:sz="0" w:space="0" w:color="000000" tmln="20, 20, 20, 0, 0"/>
-          <w:right w:val="nil" w:sz="0" w:space="0" w:color="000000" tmln="20, 20, 20, 0, 0"/>
-          <w:between w:val="nil" w:sz="0" w:space="0" w:color="000000" tmln="20, 20, 20, 0, 0"/>
-        </w:pBdr>
-        <w:shd w:val="none"/>
-        <w:rPr>
-          <w:color w:val="000000"/>
-          <w:sz w:val="24"/>
-          <w:szCs w:val="24"/>
-        </w:rPr>
-      </w:pPr>
-      <w:r>
-        <w:rPr>
-          <w:color w:val="000000"/>
-          <w:sz w:val="24"/>
-          <w:szCs w:val="24"/>
-        </w:rPr>
-      </w:r>
-    </w:p>
-    <w:p>
-      <w:pPr>
-        <w:pBdr>
-          <w:top w:val="nil" w:sz="0" w:space="0" w:color="000000" tmln="20, 20, 20, 0, 0"/>
-          <w:left w:val="nil" w:sz="0" w:space="0" w:color="000000" tmln="20, 20, 20, 0, 0"/>
-          <w:bottom w:val="nil" w:sz="0" w:space="0" w:color="000000" tmln="20, 20, 20, 0, 0"/>
-          <w:right w:val="nil" w:sz="0" w:space="0" w:color="000000" tmln="20, 20, 20, 0, 0"/>
-          <w:between w:val="nil" w:sz="0" w:space="0" w:color="000000" tmln="20, 20, 20, 0, 0"/>
-        </w:pBdr>
-        <w:shd w:val="none"/>
-        <w:rPr>
-          <w:color w:val="000000"/>
-          <w:sz w:val="24"/>
-          <w:szCs w:val="24"/>
-        </w:rPr>
-      </w:pPr>
-      <w:r>
-        <w:rPr>
-          <w:color w:val="000000"/>
-          <w:sz w:val="24"/>
-          <w:szCs w:val="24"/>
-        </w:rPr>
-      </w:r>
-    </w:p>
-    <w:p>
-      <w:pPr>
-        <w:pBdr>
-          <w:top w:val="nil" w:sz="0" w:space="0" w:color="000000" tmln="20, 20, 20, 0, 0"/>
-          <w:left w:val="nil" w:sz="0" w:space="0" w:color="000000" tmln="20, 20, 20, 0, 0"/>
-          <w:bottom w:val="nil" w:sz="0" w:space="0" w:color="000000" tmln="20, 20, 20, 0, 0"/>
-          <w:right w:val="nil" w:sz="0" w:space="0" w:color="000000" tmln="20, 20, 20, 0, 0"/>
-          <w:between w:val="nil" w:sz="0" w:space="0" w:color="000000" tmln="20, 20, 20, 0, 0"/>
-        </w:pBdr>
-        <w:shd w:val="none"/>
-        <w:rPr>
-          <w:color w:val="000000"/>
-          <w:sz w:val="24"/>
-          <w:szCs w:val="24"/>
-        </w:rPr>
-      </w:pPr>
-      <w:r>
-        <w:rPr>
-          <w:color w:val="000000"/>
-          <w:sz w:val="24"/>
-          <w:szCs w:val="24"/>
-        </w:rPr>
-      </w:r>
-    </w:p>
-    <w:p>
-      <w:pPr>
-        <w:pBdr>
-          <w:top w:val="nil" w:sz="0" w:space="0" w:color="000000" tmln="20, 20, 20, 0, 0"/>
-          <w:left w:val="nil" w:sz="0" w:space="0" w:color="000000" tmln="20, 20, 20, 0, 0"/>
-          <w:bottom w:val="nil" w:sz="0" w:space="0" w:color="000000" tmln="20, 20, 20, 0, 0"/>
-          <w:right w:val="nil" w:sz="0" w:space="0" w:color="000000" tmln="20, 20, 20, 0, 0"/>
-          <w:between w:val="nil" w:sz="0" w:space="0" w:color="000000" tmln="20, 20, 20, 0, 0"/>
-        </w:pBdr>
-        <w:shd w:val="none"/>
-        <w:rPr>
-          <w:color w:val="000000"/>
-          <w:sz w:val="24"/>
-          <w:szCs w:val="24"/>
-        </w:rPr>
-      </w:pPr>
-      <w:r>
-        <w:rPr>
-          <w:color w:val="000000"/>
-          <w:sz w:val="24"/>
-          <w:szCs w:val="24"/>
-        </w:rPr>
-      </w:r>
-    </w:p>
-    <w:p>
-      <w:pPr>
-        <w:pBdr>
-          <w:top w:val="nil" w:sz="0" w:space="0" w:color="000000" tmln="20, 20, 20, 0, 0"/>
-          <w:left w:val="nil" w:sz="0" w:space="0" w:color="000000" tmln="20, 20, 20, 0, 0"/>
-          <w:bottom w:val="nil" w:sz="0" w:space="0" w:color="000000" tmln="20, 20, 20, 0, 0"/>
-          <w:right w:val="nil" w:sz="0" w:space="0" w:color="000000" tmln="20, 20, 20, 0, 0"/>
-          <w:between w:val="nil" w:sz="0" w:space="0" w:color="000000" tmln="20, 20, 20, 0, 0"/>
-        </w:pBdr>
-        <w:shd w:val="none"/>
-        <w:rPr>
-          <w:color w:val="000000"/>
-          <w:sz w:val="24"/>
-          <w:szCs w:val="24"/>
-        </w:rPr>
-      </w:pPr>
-      <w:r>
-        <w:rPr>
-          <w:color w:val="000000"/>
-          <w:sz w:val="24"/>
-          <w:szCs w:val="24"/>
-        </w:rPr>
-      </w:r>
-    </w:p>
-    <w:p>
-      <w:pPr>
-        <w:pBdr>
-          <w:top w:val="nil" w:sz="0" w:space="0" w:color="000000" tmln="20, 20, 20, 0, 0"/>
-          <w:left w:val="nil" w:sz="0" w:space="0" w:color="000000" tmln="20, 20, 20, 0, 0"/>
-          <w:bottom w:val="nil" w:sz="0" w:space="0" w:color="000000" tmln="20, 20, 20, 0, 0"/>
-          <w:right w:val="nil" w:sz="0" w:space="0" w:color="000000" tmln="20, 20, 20, 0, 0"/>
-          <w:between w:val="nil" w:sz="0" w:space="0" w:color="000000" tmln="20, 20, 20, 0, 0"/>
-        </w:pBdr>
-        <w:shd w:val="none"/>
-        <w:rPr>
-          <w:color w:val="000000"/>
-          <w:sz w:val="24"/>
-          <w:szCs w:val="24"/>
-        </w:rPr>
-      </w:pPr>
-      <w:r>
-        <w:rPr>
-          <w:color w:val="000000"/>
-          <w:sz w:val="24"/>
-          <w:szCs w:val="24"/>
-        </w:rPr>
       </w:r>
     </w:p>
     <w:p>
@@ -1433,7 +1361,7 @@
                       <a:picLocks noChangeAspect="1"/>
                       <a:extLst>
                         <a:ext uri="sm">
-                          <sm:smNativeData xmlns:sm="sm" val="SMDATA_16_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"/>
+                          <sm:smNativeData xmlns:sm="sm" val="SMDATA_16_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"/>
                         </a:ext>
                       </a:extLst>
                     </pic:cNvPicPr>
@@ -1492,7 +1420,7 @@
                       <a:picLocks noChangeAspect="1"/>
                       <a:extLst>
                         <a:ext uri="sm">
-                          <sm:smNativeData xmlns:sm="sm" val="SMDATA_16_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"/>
+                          <sm:smNativeData xmlns:sm="sm" val="SMDATA_16_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"/>
                         </a:ext>
                       </a:extLst>
                     </pic:cNvPicPr>
@@ -1551,7 +1479,7 @@
                       <a:picLocks noChangeAspect="1"/>
                       <a:extLst>
                         <a:ext uri="sm">
-                          <sm:smNativeData xmlns:sm="sm" val="SMDATA_16_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"/>
+                          <sm:smNativeData xmlns:sm="sm" val="SMDATA_16_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"/>
                         </a:ext>
                       </a:extLst>
                     </pic:cNvPicPr>
@@ -1610,7 +1538,7 @@
                       <a:picLocks noChangeAspect="1"/>
                       <a:extLst>
                         <a:ext uri="sm">
-                          <sm:smNativeData xmlns:sm="sm" val="SMDATA_16_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"/>
+                          <sm:smNativeData xmlns:sm="sm" val="SMDATA_16_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"/>
                         </a:ext>
                       </a:extLst>
                     </pic:cNvPicPr>
@@ -1666,6 +1594,78 @@
       </w:pPr>
       <w:r>
         <w:rPr>
+          <w:color w:val="000000"/>
+          <w:sz w:val="24"/>
+          <w:szCs w:val="24"/>
+        </w:rPr>
+      </w:r>
+    </w:p>
+    <w:p>
+      <w:pPr>
+        <w:pBdr>
+          <w:top w:val="nil" w:sz="0" w:space="0" w:color="000000" tmln="20, 20, 20, 0, 0"/>
+          <w:left w:val="nil" w:sz="0" w:space="0" w:color="000000" tmln="20, 20, 20, 0, 0"/>
+          <w:bottom w:val="nil" w:sz="0" w:space="0" w:color="000000" tmln="20, 20, 20, 0, 0"/>
+          <w:right w:val="nil" w:sz="0" w:space="0" w:color="000000" tmln="20, 20, 20, 0, 0"/>
+          <w:between w:val="nil" w:sz="0" w:space="0" w:color="000000" tmln="20, 20, 20, 0, 0"/>
+        </w:pBdr>
+        <w:shd w:val="none"/>
+        <w:rPr>
+          <w:color w:val="000000"/>
+          <w:sz w:val="24"/>
+          <w:szCs w:val="24"/>
+        </w:rPr>
+      </w:pPr>
+      <w:r>
+        <w:rPr>
+          <w:color w:val="000000"/>
+          <w:sz w:val="24"/>
+          <w:szCs w:val="24"/>
+        </w:rPr>
+      </w:r>
+    </w:p>
+    <w:p>
+      <w:pPr>
+        <w:pBdr>
+          <w:top w:val="nil" w:sz="0" w:space="0" w:color="000000" tmln="20, 20, 20, 0, 0"/>
+          <w:left w:val="nil" w:sz="0" w:space="0" w:color="000000" tmln="20, 20, 20, 0, 0"/>
+          <w:bottom w:val="nil" w:sz="0" w:space="0" w:color="000000" tmln="20, 20, 20, 0, 0"/>
+          <w:right w:val="nil" w:sz="0" w:space="0" w:color="000000" tmln="20, 20, 20, 0, 0"/>
+          <w:between w:val="nil" w:sz="0" w:space="0" w:color="000000" tmln="20, 20, 20, 0, 0"/>
+        </w:pBdr>
+        <w:shd w:val="none"/>
+        <w:rPr>
+          <w:color w:val="000000"/>
+          <w:sz w:val="24"/>
+          <w:szCs w:val="24"/>
+        </w:rPr>
+      </w:pPr>
+      <w:r>
+        <w:rPr>
+          <w:color w:val="000000"/>
+          <w:sz w:val="24"/>
+          <w:szCs w:val="24"/>
+        </w:rPr>
+      </w:r>
+    </w:p>
+    <w:p>
+      <w:pPr>
+        <w:pBdr>
+          <w:top w:val="nil" w:sz="0" w:space="0" w:color="000000" tmln="20, 20, 20, 0, 0"/>
+          <w:left w:val="nil" w:sz="0" w:space="0" w:color="000000" tmln="20, 20, 20, 0, 0"/>
+          <w:bottom w:val="nil" w:sz="0" w:space="0" w:color="000000" tmln="20, 20, 20, 0, 0"/>
+          <w:right w:val="nil" w:sz="0" w:space="0" w:color="000000" tmln="20, 20, 20, 0, 0"/>
+          <w:between w:val="nil" w:sz="0" w:space="0" w:color="000000" tmln="20, 20, 20, 0, 0"/>
+        </w:pBdr>
+        <w:shd w:val="none"/>
+        <w:rPr>
+          <w:color w:val="000000"/>
+          <w:sz w:val="24"/>
+          <w:szCs w:val="24"/>
+        </w:rPr>
+      </w:pPr>
+      <w:r>
+        <w:rPr>
           <w:noProof/>
         </w:rPr>
         <w:drawing>
@@ -1693,7 +1693,7 @@
                       <a:picLocks noChangeAspect="1"/>
                       <a:extLst>
                         <a:ext uri="sm">
-                          <sm:smNativeData xmlns:sm="sm" val="SMDATA_16_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"/>
+                          <sm:smNativeData xmlns:sm="sm" val="SMDATA_16_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"/>
                         </a:ext>
                       </a:extLst>
                     </pic:cNvPicPr>
@@ -1851,54 +1851,6 @@
         </w:rPr>
       </w:r>
     </w:p>
-    <w:p>
-      <w:pPr>
-        <w:pBdr>
-          <w:top w:val="nil" w:sz="0" w:space="0" w:color="000000" tmln="20, 20, 20, 0, 0"/>
-          <w:left w:val="nil" w:sz="0" w:space="0" w:color="000000" tmln="20, 20, 20, 0, 0"/>
-          <w:bottom w:val="nil" w:sz="0" w:space="0" w:color="000000" tmln="20, 20, 20, 0, 0"/>
-          <w:right w:val="nil" w:sz="0" w:space="0" w:color="000000" tmln="20, 20, 20, 0, 0"/>
-          <w:between w:val="nil" w:sz="0" w:space="0" w:color="000000" tmln="20, 20, 20, 0, 0"/>
-        </w:pBdr>
-        <w:shd w:val="none"/>
-        <w:rPr>
-          <w:color w:val="000000"/>
-          <w:sz w:val="24"/>
-          <w:szCs w:val="24"/>
-        </w:rPr>
-      </w:pPr>
-      <w:r>
-        <w:rPr>
-          <w:color w:val="000000"/>
-          <w:sz w:val="24"/>
-          <w:szCs w:val="24"/>
-        </w:rPr>
-      </w:r>
-    </w:p>
-    <w:p>
-      <w:pPr>
-        <w:pBdr>
-          <w:top w:val="nil" w:sz="0" w:space="0" w:color="000000" tmln="20, 20, 20, 0, 0"/>
-          <w:left w:val="nil" w:sz="0" w:space="0" w:color="000000" tmln="20, 20, 20, 0, 0"/>
-          <w:bottom w:val="nil" w:sz="0" w:space="0" w:color="000000" tmln="20, 20, 20, 0, 0"/>
-          <w:right w:val="nil" w:sz="0" w:space="0" w:color="000000" tmln="20, 20, 20, 0, 0"/>
-          <w:between w:val="nil" w:sz="0" w:space="0" w:color="000000" tmln="20, 20, 20, 0, 0"/>
-        </w:pBdr>
-        <w:shd w:val="none"/>
-        <w:rPr>
-          <w:color w:val="000000"/>
-          <w:sz w:val="24"/>
-          <w:szCs w:val="24"/>
-        </w:rPr>
-      </w:pPr>
-      <w:r>
-        <w:rPr>
-          <w:color w:val="000000"/>
-          <w:sz w:val="24"/>
-          <w:szCs w:val="24"/>
-        </w:rPr>
-      </w:r>
-    </w:p>
     <w:sectPr>
       <w:footnotePr>
         <w:pos w:val="pageBottom"/>
@@ -1914,12 +1866,15 @@
       </w:endnotePr>
       <w:type w:val="continuous"/>
       <w:pgSz w:h="16840" w:w="11907"/>
-      <w:pgMar w:left="1134" w:top="1134" w:right="1134" w:bottom="1134"/>
+      <w:pgMar w:left="1134" w:top="1134" w:right="1134" w:bottom="1134" w:header="0" w:footer="0"/>
       <w:paperSrc w:first="0" w:other="0" a="0" b="0"/>
       <w:pgNumType w:fmt="decimal"/>
       <w:tmGutter w:val="1"/>
       <w:mirrorMargins w:val="0"/>
       <w:tmSection w:h="-1"/>
+      <w:guidesAndGridMasterPages Id="0" numberOfVerticalGuides="0" numberOfHorizontalGuides="0"/>
+      <w:guidesAndGridMasterPages Id="1" numberOfVerticalGuides="0" numberOfHorizontalGuides="0"/>
+      <w:guidesAndGridMasterPages Id="2" numberOfVerticalGuides="0" numberOfHorizontalGuides="0"/>
     </w:sectPr>
   </w:body>
 </w:document>

</xml_diff>